<commit_message>
CV updates after SQL
</commit_message>
<xml_diff>
--- a/Katerina_Koller_CV_Czech.docx
+++ b/Katerina_Koller_CV_Czech.docx
@@ -1435,21 +1435,42 @@
           <w:rFonts w:cstheme="minorHAnsi"/>
           <w:lang w:val="cs-CZ"/>
         </w:rPr>
-        <w:t>Základní struktura J</w:t>
-      </w:r>
-      <w:r>
-        <w:rPr>
-          <w:rFonts w:cstheme="minorHAnsi"/>
-          <w:lang w:val="cs-CZ"/>
-        </w:rPr>
-        <w:t>ava</w:t>
-      </w:r>
-      <w:r>
-        <w:rPr>
-          <w:rFonts w:cstheme="minorHAnsi"/>
-          <w:lang w:val="cs-CZ"/>
-        </w:rPr>
-        <w:t xml:space="preserve">, </w:t>
+        <w:t xml:space="preserve">Java </w:t>
+      </w:r>
+      <w:r>
+        <w:rPr>
+          <w:rFonts w:cstheme="minorHAnsi"/>
+          <w:lang w:val="cs-CZ"/>
+        </w:rPr>
+        <w:t xml:space="preserve">– </w:t>
+      </w:r>
+      <w:r>
+        <w:rPr>
+          <w:rFonts w:cstheme="minorHAnsi"/>
+          <w:lang w:val="cs-CZ"/>
+        </w:rPr>
+        <w:t xml:space="preserve"> z</w:t>
+      </w:r>
+      <w:r>
+        <w:rPr>
+          <w:rFonts w:cstheme="minorHAnsi"/>
+          <w:lang w:val="cs-CZ"/>
+        </w:rPr>
+        <w:t>ákladní struktura</w:t>
+      </w:r>
+      <w:r>
+        <w:rPr>
+          <w:rFonts w:cstheme="minorHAnsi"/>
+          <w:lang w:val="cs-CZ"/>
+        </w:rPr>
+        <w:t xml:space="preserve"> a OOP,</w:t>
+      </w:r>
+      <w:r>
+        <w:rPr>
+          <w:rFonts w:cstheme="minorHAnsi"/>
+          <w:lang w:val="cs-CZ"/>
+        </w:rPr>
+        <w:t xml:space="preserve"> </w:t>
       </w:r>
       <w:hyperlink r:id="rId14" w:history="1">
         <w:r>
@@ -1460,7 +1481,22 @@
           </w:rPr>
           <w:t>certifikát</w:t>
         </w:r>
+        <w:r>
+          <w:rPr>
+            <w:rStyle w:val="Hyperlink"/>
+            <w:rFonts w:cstheme="minorHAnsi"/>
+            <w:lang w:val="cs-CZ"/>
+          </w:rPr>
+          <w:t>y</w:t>
+        </w:r>
       </w:hyperlink>
+      <w:r>
+        <w:rPr>
+          <w:rFonts w:cstheme="minorHAnsi"/>
+          <w:lang w:val="cs-CZ"/>
+        </w:rPr>
+        <w:t xml:space="preserve"> </w:t>
+      </w:r>
     </w:p>
     <w:p>
       <w:pPr>
@@ -1480,28 +1516,105 @@
           <w:rFonts w:cstheme="minorHAnsi"/>
           <w:lang w:val="cs-CZ"/>
         </w:rPr>
-        <w:t>ITnetwork</w:t>
-      </w:r>
-      <w:r>
-        <w:rPr>
-          <w:rFonts w:cstheme="minorHAnsi"/>
-          <w:lang w:val="cs-CZ"/>
-        </w:rPr>
-        <w:t>.cz</w:t>
-      </w:r>
-      <w:r>
-        <w:rPr>
-          <w:rFonts w:cstheme="minorHAnsi"/>
-          <w:lang w:val="cs-CZ"/>
-        </w:rPr>
-        <w:t xml:space="preserve"> – Java OOP</w:t>
-      </w:r>
-      <w:r>
-        <w:rPr>
-          <w:rFonts w:cstheme="minorHAnsi"/>
-          <w:lang w:val="cs-CZ"/>
-        </w:rPr>
-        <w:t xml:space="preserve">, </w:t>
+        <w:t xml:space="preserve">Green Fox Academy – Coding Camp </w:t>
+      </w:r>
+      <w:r>
+        <w:rPr>
+          <w:rFonts w:cstheme="minorHAnsi"/>
+          <w:lang w:val="cs-CZ"/>
+        </w:rPr>
+        <w:t xml:space="preserve">– 3 </w:t>
+      </w:r>
+      <w:r>
+        <w:rPr>
+          <w:rFonts w:cstheme="minorHAnsi"/>
+          <w:lang w:val="cs-CZ"/>
+        </w:rPr>
+        <w:t>týdenní</w:t>
+      </w:r>
+      <w:r>
+        <w:rPr>
+          <w:rFonts w:cstheme="minorHAnsi"/>
+          <w:lang w:val="cs-CZ"/>
+        </w:rPr>
+        <w:t xml:space="preserve"> online </w:t>
+      </w:r>
+      <w:r>
+        <w:rPr>
+          <w:rFonts w:cstheme="minorHAnsi"/>
+          <w:lang w:val="cs-CZ"/>
+        </w:rPr>
+        <w:t>kurz</w:t>
+      </w:r>
+      <w:r>
+        <w:rPr>
+          <w:rFonts w:cstheme="minorHAnsi"/>
+          <w:lang w:val="cs-CZ"/>
+        </w:rPr>
+        <w:t xml:space="preserve"> </w:t>
+      </w:r>
+      <w:r>
+        <w:rPr>
+          <w:rFonts w:cstheme="minorHAnsi"/>
+          <w:lang w:val="cs-CZ"/>
+        </w:rPr>
+        <w:t>na</w:t>
+      </w:r>
+      <w:r>
+        <w:rPr>
+          <w:rFonts w:cstheme="minorHAnsi"/>
+          <w:lang w:val="cs-CZ"/>
+        </w:rPr>
+        <w:t xml:space="preserve"> HTML, CSS a</w:t>
+      </w:r>
+      <w:r>
+        <w:rPr>
+          <w:rFonts w:cstheme="minorHAnsi"/>
+          <w:lang w:val="cs-CZ"/>
+        </w:rPr>
+        <w:t xml:space="preserve"> </w:t>
+      </w:r>
+      <w:r>
+        <w:rPr>
+          <w:rFonts w:cstheme="minorHAnsi"/>
+          <w:lang w:val="cs-CZ"/>
+        </w:rPr>
+        <w:t>JavaScript</w:t>
+      </w:r>
+    </w:p>
+    <w:p>
+      <w:pPr>
+        <w:pStyle w:val="ListParagraph"/>
+        <w:numPr>
+          <w:ilvl w:val="0"/>
+          <w:numId w:val="3"/>
+        </w:numPr>
+        <w:ind w:left="357" w:hanging="357"/>
+        <w:rPr>
+          <w:rFonts w:cstheme="minorHAnsi"/>
+          <w:lang w:val="cs-CZ"/>
+        </w:rPr>
+      </w:pPr>
+      <w:r>
+        <w:rPr>
+          <w:rFonts w:cstheme="minorHAnsi"/>
+          <w:lang w:val="cs-CZ"/>
+        </w:rPr>
+        <w:t>Linked</w:t>
+      </w:r>
+      <w:r>
+        <w:rPr>
+          <w:rFonts w:cstheme="minorHAnsi"/>
+          <w:lang w:val="cs-CZ"/>
+        </w:rPr>
+        <w:t>I</w:t>
+      </w:r>
+      <w:r>
+        <w:rPr>
+          <w:rFonts w:cstheme="minorHAnsi"/>
+          <w:lang w:val="cs-CZ"/>
+        </w:rPr>
+        <w:t xml:space="preserve">n Learning – SQL, </w:t>
       </w:r>
       <w:hyperlink r:id="rId15" w:history="1">
         <w:r>
@@ -1532,70 +1645,14 @@
           <w:rFonts w:cstheme="minorHAnsi"/>
           <w:lang w:val="cs-CZ"/>
         </w:rPr>
-        <w:t xml:space="preserve">Green Fox Academy – Coding Camp </w:t>
-      </w:r>
-      <w:r>
-        <w:rPr>
-          <w:rFonts w:cstheme="minorHAnsi"/>
-          <w:lang w:val="cs-CZ"/>
-        </w:rPr>
-        <w:t xml:space="preserve">– 3 </w:t>
-      </w:r>
-      <w:r>
-        <w:rPr>
-          <w:rFonts w:cstheme="minorHAnsi"/>
-          <w:lang w:val="cs-CZ"/>
-        </w:rPr>
-        <w:t>týdenní</w:t>
-      </w:r>
-      <w:r>
-        <w:rPr>
-          <w:rFonts w:cstheme="minorHAnsi"/>
-          <w:lang w:val="cs-CZ"/>
-        </w:rPr>
-        <w:t xml:space="preserve"> online </w:t>
-      </w:r>
-      <w:r>
-        <w:rPr>
-          <w:rFonts w:cstheme="minorHAnsi"/>
-          <w:lang w:val="cs-CZ"/>
-        </w:rPr>
-        <w:t>kurz</w:t>
-      </w:r>
-      <w:r>
-        <w:rPr>
-          <w:rFonts w:cstheme="minorHAnsi"/>
-          <w:lang w:val="cs-CZ"/>
-        </w:rPr>
-        <w:t xml:space="preserve"> </w:t>
-      </w:r>
-      <w:r>
-        <w:rPr>
-          <w:rFonts w:cstheme="minorHAnsi"/>
-          <w:lang w:val="cs-CZ"/>
-        </w:rPr>
-        <w:t>na</w:t>
-      </w:r>
-      <w:r>
-        <w:rPr>
-          <w:rFonts w:cstheme="minorHAnsi"/>
-          <w:lang w:val="cs-CZ"/>
-        </w:rPr>
-        <w:t xml:space="preserve"> HTML, CSS a</w:t>
-      </w:r>
-      <w:r>
-        <w:rPr>
-          <w:rFonts w:cstheme="minorHAnsi"/>
-          <w:lang w:val="cs-CZ"/>
-        </w:rPr>
-        <w:t xml:space="preserve"> </w:t>
-      </w:r>
-      <w:r>
-        <w:rPr>
-          <w:rFonts w:cstheme="minorHAnsi"/>
-          <w:lang w:val="cs-CZ"/>
-        </w:rPr>
-        <w:t>JavaScript</w:t>
+        <w:t>Angličtina</w:t>
+      </w:r>
+      <w:r>
+        <w:rPr>
+          <w:rFonts w:cstheme="minorHAnsi"/>
+          <w:lang w:val="cs-CZ"/>
+        </w:rPr>
+        <w:t xml:space="preserve"> C1</w:t>
       </w:r>
     </w:p>
     <w:p>
@@ -1616,34 +1673,6 @@
           <w:rFonts w:cstheme="minorHAnsi"/>
           <w:lang w:val="cs-CZ"/>
         </w:rPr>
-        <w:t>Angličtina</w:t>
-      </w:r>
-      <w:r>
-        <w:rPr>
-          <w:rFonts w:cstheme="minorHAnsi"/>
-          <w:lang w:val="cs-CZ"/>
-        </w:rPr>
-        <w:t xml:space="preserve"> C1</w:t>
-      </w:r>
-    </w:p>
-    <w:p>
-      <w:pPr>
-        <w:pStyle w:val="ListParagraph"/>
-        <w:numPr>
-          <w:ilvl w:val="0"/>
-          <w:numId w:val="3"/>
-        </w:numPr>
-        <w:ind w:left="357" w:hanging="357"/>
-        <w:rPr>
-          <w:rFonts w:cstheme="minorHAnsi"/>
-          <w:lang w:val="cs-CZ"/>
-        </w:rPr>
-      </w:pPr>
-      <w:r>
-        <w:rPr>
-          <w:rFonts w:cstheme="minorHAnsi"/>
-          <w:lang w:val="cs-CZ"/>
-        </w:rPr>
         <w:t>Microsoft Office</w:t>
       </w:r>
     </w:p>
@@ -1840,6 +1869,13 @@
           <w:lang w:val="cs-CZ"/>
         </w:rPr>
         <w:t>, okenní aplikace – hra tipování čísel</w:t>
+      </w:r>
+      <w:r>
+        <w:rPr>
+          <w:rFonts w:cstheme="minorHAnsi"/>
+          <w:lang w:val="cs-CZ"/>
+        </w:rPr>
+        <w:t>, online CV</w:t>
       </w:r>
     </w:p>
     <w:sectPr>

</xml_diff>